<commit_message>
Endret på problemstilling og kopiert inn tilbakemelding fra Asle i dokumentet.
</commit_message>
<xml_diff>
--- a/Leveranse_PJ/Prosjektbeskrivelse_gr21.docx
+++ b/Leveranse_PJ/Prosjektbeskrivelse_gr21.docx
@@ -882,8 +882,6 @@
               </w:rPr>
               <w:t>2079</w:t>
             </w:r>
-            <w:bookmarkStart w:id="0" w:name="_GoBack"/>
-            <w:bookmarkEnd w:id="0"/>
           </w:p>
         </w:tc>
       </w:tr>
@@ -3059,6 +3057,306 @@
       <w:pPr>
         <w:pStyle w:val="Overskrift1"/>
         <w:rPr>
+          <w:rFonts w:ascii="Arial" w:eastAsia="Times New Roman" w:hAnsi="Arial" w:cs="Times New Roman"/>
+          <w:b w:val="0"/>
+          <w:bCs w:val="0"/>
+          <w:color w:val="auto"/>
+          <w:sz w:val="22"/>
+          <w:szCs w:val="20"/>
+        </w:rPr>
+      </w:pPr>
+    </w:p>
+    <w:p>
+      <w:pPr>
+        <w:rPr>
+          <w:b/>
+          <w:szCs w:val="22"/>
+        </w:rPr>
+      </w:pPr>
+      <w:r>
+        <w:rPr>
+          <w:b/>
+          <w:szCs w:val="22"/>
+        </w:rPr>
+        <w:t>Tilbakemelding fra Asle av første utkastet.</w:t>
+      </w:r>
+    </w:p>
+    <w:p>
+      <w:pPr>
+        <w:rPr>
+          <w:i/>
+          <w:szCs w:val="22"/>
+        </w:rPr>
+      </w:pPr>
+      <w:r>
+        <w:rPr>
+          <w:i/>
+          <w:szCs w:val="22"/>
+          <w:highlight w:val="yellow"/>
+        </w:rPr>
+        <w:t>.</w:t>
+      </w:r>
+      <w:r>
+        <w:rPr>
+          <w:i/>
+          <w:szCs w:val="22"/>
+        </w:rPr>
+        <w:t xml:space="preserve"> </w:t>
+      </w:r>
+      <w:r>
+        <w:rPr>
+          <w:i/>
+          <w:szCs w:val="22"/>
+        </w:rPr>
+        <w:sym w:font="Wingdings" w:char="F0E0"/>
+      </w:r>
+      <w:r>
+        <w:rPr>
+          <w:i/>
+          <w:szCs w:val="22"/>
+        </w:rPr>
+        <w:t xml:space="preserve"> check</w:t>
+      </w:r>
+    </w:p>
+    <w:p>
+      <w:pPr>
+        <w:rPr>
+          <w:b/>
+          <w:szCs w:val="22"/>
+        </w:rPr>
+      </w:pPr>
+    </w:p>
+    <w:p>
+      <w:pPr>
+        <w:widowControl w:val="0"/>
+        <w:autoSpaceDE w:val="0"/>
+        <w:autoSpaceDN w:val="0"/>
+        <w:adjustRightInd w:val="0"/>
+        <w:spacing w:before="0" w:after="0"/>
+        <w:rPr>
+          <w:rFonts w:ascii="Helvetica" w:eastAsiaTheme="minorEastAsia" w:hAnsi="Helvetica" w:cs="Helvetica"/>
+          <w:color w:val="262626"/>
+          <w:szCs w:val="22"/>
+        </w:rPr>
+      </w:pPr>
+      <w:r>
+        <w:rPr>
+          <w:rFonts w:ascii="Helvetica" w:eastAsiaTheme="minorEastAsia" w:hAnsi="Helvetica" w:cs="Helvetica"/>
+          <w:color w:val="262626"/>
+          <w:szCs w:val="22"/>
+        </w:rPr>
+        <w:t>Da har jeg lest gjennom det nye utkastet til prosjektbeskrivelse med tilhørende dokumenter. Jeg har noen kommentarer nedenfor:</w:t>
+      </w:r>
+    </w:p>
+    <w:p>
+      <w:pPr>
+        <w:widowControl w:val="0"/>
+        <w:autoSpaceDE w:val="0"/>
+        <w:autoSpaceDN w:val="0"/>
+        <w:adjustRightInd w:val="0"/>
+        <w:spacing w:before="0" w:after="0"/>
+        <w:rPr>
+          <w:rFonts w:ascii="Helvetica" w:eastAsiaTheme="minorEastAsia" w:hAnsi="Helvetica" w:cs="Helvetica"/>
+          <w:color w:val="262626"/>
+          <w:szCs w:val="22"/>
+        </w:rPr>
+      </w:pPr>
+    </w:p>
+    <w:p>
+      <w:pPr>
+        <w:pStyle w:val="Listeavsnitt"/>
+        <w:widowControl w:val="0"/>
+        <w:numPr>
+          <w:ilvl w:val="0"/>
+          <w:numId w:val="12"/>
+        </w:numPr>
+        <w:autoSpaceDE w:val="0"/>
+        <w:autoSpaceDN w:val="0"/>
+        <w:adjustRightInd w:val="0"/>
+        <w:spacing w:before="0" w:after="0"/>
+        <w:rPr>
+          <w:rFonts w:ascii="Helvetica" w:eastAsiaTheme="minorEastAsia" w:hAnsi="Helvetica" w:cs="Helvetica"/>
+          <w:color w:val="262626"/>
+          <w:szCs w:val="22"/>
+        </w:rPr>
+      </w:pPr>
+      <w:r>
+        <w:rPr>
+          <w:rFonts w:ascii="Helvetica" w:eastAsiaTheme="minorEastAsia" w:hAnsi="Helvetica" w:cs="Helvetica"/>
+          <w:color w:val="262626"/>
+          <w:szCs w:val="22"/>
+        </w:rPr>
+        <w:t>Side 3: I Innledningen synes jeg at dere bør starte med å beskrive hva prosjektet går ut på og så kan dere etter hvert si litt om at dette er en del av bachelor utdanningen. +</w:t>
+      </w:r>
+    </w:p>
+    <w:p>
+      <w:pPr>
+        <w:pStyle w:val="Listeavsnitt"/>
+        <w:widowControl w:val="0"/>
+        <w:numPr>
+          <w:ilvl w:val="0"/>
+          <w:numId w:val="12"/>
+        </w:numPr>
+        <w:autoSpaceDE w:val="0"/>
+        <w:autoSpaceDN w:val="0"/>
+        <w:adjustRightInd w:val="0"/>
+        <w:spacing w:before="0" w:after="0"/>
+        <w:rPr>
+          <w:rFonts w:ascii="Helvetica" w:eastAsiaTheme="minorEastAsia" w:hAnsi="Helvetica" w:cs="Helvetica"/>
+          <w:color w:val="262626"/>
+          <w:szCs w:val="22"/>
+          <w:highlight w:val="yellow"/>
+        </w:rPr>
+      </w:pPr>
+      <w:r>
+        <w:rPr>
+          <w:rFonts w:ascii="Helvetica" w:eastAsiaTheme="minorEastAsia" w:hAnsi="Helvetica" w:cs="Helvetica"/>
+          <w:color w:val="262626"/>
+          <w:szCs w:val="22"/>
+          <w:highlight w:val="yellow"/>
+        </w:rPr>
+        <w:t>Side 5: Jeg synes ikke problemstillingen (hoved- og delproblemstiling) bør begynne med "Hvordan". De bør rett og slett bare si hva som skal lages, som for eksempel "Utvikle en tidslinje for viktige hendelser..." Grunnen til det er at det er forskjell på å si noe om hvordan man skal lage noe og det å faktisk lage det.</w:t>
+      </w:r>
+    </w:p>
+    <w:p>
+      <w:pPr>
+        <w:pStyle w:val="Listeavsnitt"/>
+        <w:widowControl w:val="0"/>
+        <w:numPr>
+          <w:ilvl w:val="0"/>
+          <w:numId w:val="12"/>
+        </w:numPr>
+        <w:autoSpaceDE w:val="0"/>
+        <w:autoSpaceDN w:val="0"/>
+        <w:adjustRightInd w:val="0"/>
+        <w:spacing w:before="0" w:after="0"/>
+        <w:rPr>
+          <w:rFonts w:ascii="Helvetica" w:eastAsiaTheme="minorEastAsia" w:hAnsi="Helvetica" w:cs="Helvetica"/>
+          <w:color w:val="262626"/>
+          <w:szCs w:val="22"/>
+        </w:rPr>
+      </w:pPr>
+      <w:r>
+        <w:rPr>
+          <w:rFonts w:ascii="Helvetica" w:eastAsiaTheme="minorEastAsia" w:hAnsi="Helvetica" w:cs="Helvetica"/>
+          <w:color w:val="262626"/>
+          <w:szCs w:val="22"/>
+        </w:rPr>
+        <w:t> +Side 5: Har dere mulighet til å si litt mer om forventing fra bedriftens side så hadde det vært fint.</w:t>
+      </w:r>
+      <w:r>
+        <w:rPr>
+          <w:rFonts w:ascii="Helvetica" w:eastAsiaTheme="minorEastAsia" w:hAnsi="Helvetica" w:cs="Helvetica"/>
+          <w:color w:val="262626"/>
+          <w:szCs w:val="22"/>
+        </w:rPr>
+        <w:t xml:space="preserve"> </w:t>
+      </w:r>
+      <w:r>
+        <w:rPr>
+          <w:rFonts w:ascii="Helvetica" w:eastAsiaTheme="minorEastAsia" w:hAnsi="Helvetica" w:cs="Helvetica"/>
+          <w:color w:val="262626"/>
+          <w:szCs w:val="22"/>
+        </w:rPr>
+        <w:sym w:font="Wingdings" w:char="F0E0"/>
+      </w:r>
+      <w:r>
+        <w:rPr>
+          <w:rFonts w:ascii="Helvetica" w:eastAsiaTheme="minorEastAsia" w:hAnsi="Helvetica" w:cs="Helvetica"/>
+          <w:color w:val="262626"/>
+          <w:szCs w:val="22"/>
+        </w:rPr>
+        <w:t xml:space="preserve"> Ta kontakt med Eirik</w:t>
+      </w:r>
+    </w:p>
+    <w:p>
+      <w:pPr>
+        <w:pStyle w:val="Listeavsnitt"/>
+        <w:widowControl w:val="0"/>
+        <w:numPr>
+          <w:ilvl w:val="0"/>
+          <w:numId w:val="12"/>
+        </w:numPr>
+        <w:autoSpaceDE w:val="0"/>
+        <w:autoSpaceDN w:val="0"/>
+        <w:adjustRightInd w:val="0"/>
+        <w:spacing w:before="0" w:after="0"/>
+        <w:rPr>
+          <w:rFonts w:ascii="Helvetica" w:eastAsiaTheme="minorEastAsia" w:hAnsi="Helvetica" w:cs="Helvetica"/>
+          <w:color w:val="262626"/>
+          <w:szCs w:val="22"/>
+        </w:rPr>
+      </w:pPr>
+      <w:r>
+        <w:rPr>
+          <w:rFonts w:ascii="Helvetica" w:eastAsiaTheme="minorEastAsia" w:hAnsi="Helvetica" w:cs="Helvetica"/>
+          <w:color w:val="262626"/>
+          <w:szCs w:val="22"/>
+        </w:rPr>
+        <w:t> +Side 5: Fint at dere har med forretningsverdi. +</w:t>
+      </w:r>
+      <w:r>
+        <w:rPr>
+          <w:rFonts w:ascii="Helvetica" w:eastAsiaTheme="minorEastAsia" w:hAnsi="Helvetica" w:cs="Helvetica"/>
+          <w:color w:val="262626"/>
+          <w:szCs w:val="22"/>
+        </w:rPr>
+        <w:t xml:space="preserve"> </w:t>
+      </w:r>
+      <w:r>
+        <w:rPr>
+          <w:rFonts w:ascii="Helvetica" w:eastAsiaTheme="minorEastAsia" w:hAnsi="Helvetica" w:cs="Helvetica"/>
+          <w:color w:val="262626"/>
+          <w:szCs w:val="22"/>
+        </w:rPr>
+        <w:sym w:font="Wingdings" w:char="F0E0"/>
+      </w:r>
+      <w:r>
+        <w:rPr>
+          <w:rFonts w:ascii="Helvetica" w:eastAsiaTheme="minorEastAsia" w:hAnsi="Helvetica" w:cs="Helvetica"/>
+          <w:color w:val="262626"/>
+          <w:szCs w:val="22"/>
+        </w:rPr>
+        <w:t xml:space="preserve"> kontakt med Eirik </w:t>
+      </w:r>
+      <w:bookmarkStart w:id="0" w:name="_GoBack"/>
+      <w:bookmarkEnd w:id="0"/>
+    </w:p>
+    <w:p>
+      <w:pPr>
+        <w:pStyle w:val="Listeavsnitt"/>
+        <w:widowControl w:val="0"/>
+        <w:numPr>
+          <w:ilvl w:val="0"/>
+          <w:numId w:val="12"/>
+        </w:numPr>
+        <w:autoSpaceDE w:val="0"/>
+        <w:autoSpaceDN w:val="0"/>
+        <w:adjustRightInd w:val="0"/>
+        <w:spacing w:before="0" w:after="0"/>
+        <w:rPr>
+          <w:rFonts w:ascii="Helvetica" w:eastAsiaTheme="minorEastAsia" w:hAnsi="Helvetica" w:cs="Helvetica"/>
+          <w:color w:val="262626"/>
+          <w:szCs w:val="22"/>
+        </w:rPr>
+      </w:pPr>
+      <w:r>
+        <w:rPr>
+          <w:rFonts w:ascii="Helvetica" w:eastAsiaTheme="minorEastAsia" w:hAnsi="Helvetica" w:cs="Helvetica"/>
+          <w:color w:val="262626"/>
+          <w:szCs w:val="22"/>
+        </w:rPr>
+        <w:t>Side 5: Dere kunne også med fordel si litt mer om teknisk løsning og hvorfor dere har valgt denne teknologien - om det er mulig på dette tidspunktet.</w:t>
+      </w:r>
+    </w:p>
+    <w:p>
+      <w:pPr>
+        <w:pStyle w:val="Overskrift1"/>
+        <w:rPr>
           <w:sz w:val="24"/>
           <w:szCs w:val="24"/>
         </w:rPr>
@@ -3378,6 +3676,7 @@
           <w:id w:val="1440723010"/>
           <w:citation/>
         </w:sdtPr>
+        <w:sdtEndPr/>
         <w:sdtContent>
           <w:r>
             <w:rPr>
@@ -3486,6 +3785,7 @@
           <w:id w:val="-2124063365"/>
           <w:citation/>
         </w:sdtPr>
+        <w:sdtEndPr/>
         <w:sdtContent>
           <w:r>
             <w:rPr>
@@ -4345,7 +4645,25 @@
           <w:sz w:val="24"/>
           <w:szCs w:val="24"/>
         </w:rPr>
-        <w:t>Hvordan utvikle en tidslinje for viktige hendelser med tilhørende Content Management System for Aftenposten?</w:t>
+        <w:t>U</w:t>
+      </w:r>
+      <w:r>
+        <w:rPr>
+          <w:rFonts w:ascii="Times New Roman" w:eastAsiaTheme="minorEastAsia" w:hAnsi="Times New Roman"/>
+          <w:color w:val="262626"/>
+          <w:sz w:val="24"/>
+          <w:szCs w:val="24"/>
+        </w:rPr>
+        <w:t>tvikle en tidslinje for viktige hendelser med tilhørende Content Ma</w:t>
+      </w:r>
+      <w:r>
+        <w:rPr>
+          <w:rFonts w:ascii="Times New Roman" w:eastAsiaTheme="minorEastAsia" w:hAnsi="Times New Roman"/>
+          <w:color w:val="262626"/>
+          <w:sz w:val="24"/>
+          <w:szCs w:val="24"/>
+        </w:rPr>
+        <w:t>nagement System for Aftenposten.</w:t>
       </w:r>
     </w:p>
     <w:p>
@@ -4415,7 +4733,25 @@
           <w:sz w:val="24"/>
           <w:szCs w:val="24"/>
         </w:rPr>
-        <w:t>Hvordan utvikle en tidslinje og CMS med hensyn til brukervennlighet?</w:t>
+        <w:t>U</w:t>
+      </w:r>
+      <w:r>
+        <w:rPr>
+          <w:rFonts w:ascii="Times New Roman" w:eastAsiaTheme="minorEastAsia" w:hAnsi="Times New Roman"/>
+          <w:color w:val="262626"/>
+          <w:sz w:val="24"/>
+          <w:szCs w:val="24"/>
+        </w:rPr>
+        <w:t xml:space="preserve">tvikle en tidslinje og CMS med hensyn til </w:t>
+      </w:r>
+      <w:r>
+        <w:rPr>
+          <w:rFonts w:ascii="Times New Roman" w:eastAsiaTheme="minorEastAsia" w:hAnsi="Times New Roman"/>
+          <w:color w:val="262626"/>
+          <w:sz w:val="24"/>
+          <w:szCs w:val="24"/>
+        </w:rPr>
+        <w:t>brukervennlighet.</w:t>
       </w:r>
     </w:p>
     <w:p>
@@ -4444,7 +4780,25 @@
           <w:sz w:val="24"/>
           <w:szCs w:val="24"/>
         </w:rPr>
-        <w:t>Hvordan ta hensyn til responsivt design i utviklingen av tidslinjen?</w:t>
+        <w:t>T</w:t>
+      </w:r>
+      <w:r>
+        <w:rPr>
+          <w:rFonts w:ascii="Times New Roman" w:eastAsiaTheme="minorEastAsia" w:hAnsi="Times New Roman"/>
+          <w:color w:val="262626"/>
+          <w:sz w:val="24"/>
+          <w:szCs w:val="24"/>
+        </w:rPr>
+        <w:t>a hensyn til responsivt des</w:t>
+      </w:r>
+      <w:r>
+        <w:rPr>
+          <w:rFonts w:ascii="Times New Roman" w:eastAsiaTheme="minorEastAsia" w:hAnsi="Times New Roman"/>
+          <w:color w:val="262626"/>
+          <w:sz w:val="24"/>
+          <w:szCs w:val="24"/>
+        </w:rPr>
+        <w:t>ign i utviklingen av tidslinjen.</w:t>
       </w:r>
     </w:p>
     <w:p>
@@ -5507,6 +5861,7 @@
           <w:id w:val="-1404525957"/>
           <w:citation/>
         </w:sdtPr>
+        <w:sdtEndPr/>
         <w:sdtContent>
           <w:r>
             <w:rPr>
@@ -5672,6 +6027,7 @@
           <w:id w:val="810675539"/>
           <w:citation/>
         </w:sdtPr>
+        <w:sdtEndPr/>
         <w:sdtContent>
           <w:r>
             <w:rPr>
@@ -5825,6 +6181,7 @@
           <w:id w:val="-1139573463"/>
           <w:citation/>
         </w:sdtPr>
+        <w:sdtEndPr/>
         <w:sdtContent>
           <w:r>
             <w:rPr>
@@ -5841,7 +6198,6 @@
               <w:sz w:val="24"/>
               <w:szCs w:val="24"/>
               <w:shd w:val="clear" w:color="auto" w:fill="FFFFFF"/>
-              <w:lang/>
             </w:rPr>
             <w:instrText xml:space="preserve"> CITATION SCh13 \l 31764 </w:instrText>
           </w:r>
@@ -5861,7 +6217,6 @@
               <w:sz w:val="24"/>
               <w:szCs w:val="24"/>
               <w:shd w:val="clear" w:color="auto" w:fill="FFFFFF"/>
-              <w:lang/>
             </w:rPr>
             <w:t xml:space="preserve"> </w:t>
           </w:r>
@@ -5872,7 +6227,6 @@
               <w:sz w:val="24"/>
               <w:szCs w:val="24"/>
               <w:shd w:val="clear" w:color="auto" w:fill="FFFFFF"/>
-              <w:lang/>
             </w:rPr>
             <w:t>(S. Chung &amp; Nah)</w:t>
           </w:r>
@@ -5956,6 +6310,7 @@
           <w:docPartUnique/>
         </w:docPartObj>
       </w:sdtPr>
+      <w:sdtEndPr/>
       <w:sdtContent>
         <w:p>
           <w:pPr>
@@ -5972,6 +6327,7 @@
             <w:id w:val="111145805"/>
             <w:bibliography/>
           </w:sdtPr>
+          <w:sdtEndPr/>
           <w:sdtContent>
             <w:p>
               <w:pPr>
@@ -6394,12 +6750,10 @@
               </w:rPr>
               <w:alias w:val="Tittel"/>
               <w:id w:val="176972171"/>
-              <w:placeholder>
-                <w:docPart w:val="0984F944F023A04F8AC3131F24C6D300"/>
-              </w:placeholder>
               <w:dataBinding w:prefixMappings="xmlns:ns0='http://schemas.openxmlformats.org/package/2006/metadata/core-properties' xmlns:ns1='http://purl.org/dc/elements/1.1/'" w:xpath="/ns0:coreProperties[1]/ns1:title[1]" w:storeItemID="{6C3C8BC8-F283-45AE-878A-BAB7291924A1}"/>
               <w:text/>
             </w:sdtPr>
+            <w:sdtEndPr/>
             <w:sdtContent>
               <w:r>
                 <w:rPr>
@@ -6474,7 +6828,7 @@
               <w:sz w:val="24"/>
               <w:szCs w:val="24"/>
             </w:rPr>
-            <w:t>1</w:t>
+            <w:t>3</w:t>
           </w:r>
           <w:r>
             <w:rPr>
@@ -7482,6 +7836,118 @@
     </w:lvl>
   </w:abstractNum>
   <w:abstractNum w:abstractNumId="8">
+    <w:nsid w:val="591722EC"/>
+    <w:multiLevelType w:val="hybridMultilevel"/>
+    <w:tmpl w:val="018EEFB0"/>
+    <w:lvl w:ilvl="0" w:tplc="12047264">
+      <w:numFmt w:val="bullet"/>
+      <w:lvlText w:val="-"/>
+      <w:lvlJc w:val="left"/>
+      <w:pPr>
+        <w:ind w:left="360" w:hanging="360"/>
+      </w:pPr>
+      <w:rPr>
+        <w:rFonts w:ascii="Helvetica" w:eastAsiaTheme="minorEastAsia" w:hAnsi="Helvetica" w:cs="Helvetica" w:hint="default"/>
+      </w:rPr>
+    </w:lvl>
+    <w:lvl w:ilvl="1" w:tplc="04090003" w:tentative="1">
+      <w:start w:val="1"/>
+      <w:numFmt w:val="bullet"/>
+      <w:lvlText w:val="o"/>
+      <w:lvlJc w:val="left"/>
+      <w:pPr>
+        <w:ind w:left="1080" w:hanging="360"/>
+      </w:pPr>
+      <w:rPr>
+        <w:rFonts w:ascii="Courier New" w:hAnsi="Courier New" w:hint="default"/>
+      </w:rPr>
+    </w:lvl>
+    <w:lvl w:ilvl="2" w:tplc="04090005" w:tentative="1">
+      <w:start w:val="1"/>
+      <w:numFmt w:val="bullet"/>
+      <w:lvlText w:val=""/>
+      <w:lvlJc w:val="left"/>
+      <w:pPr>
+        <w:ind w:left="1800" w:hanging="360"/>
+      </w:pPr>
+      <w:rPr>
+        <w:rFonts w:ascii="Wingdings" w:hAnsi="Wingdings" w:hint="default"/>
+      </w:rPr>
+    </w:lvl>
+    <w:lvl w:ilvl="3" w:tplc="04090001" w:tentative="1">
+      <w:start w:val="1"/>
+      <w:numFmt w:val="bullet"/>
+      <w:lvlText w:val=""/>
+      <w:lvlJc w:val="left"/>
+      <w:pPr>
+        <w:ind w:left="2520" w:hanging="360"/>
+      </w:pPr>
+      <w:rPr>
+        <w:rFonts w:ascii="Symbol" w:hAnsi="Symbol" w:hint="default"/>
+      </w:rPr>
+    </w:lvl>
+    <w:lvl w:ilvl="4" w:tplc="04090003" w:tentative="1">
+      <w:start w:val="1"/>
+      <w:numFmt w:val="bullet"/>
+      <w:lvlText w:val="o"/>
+      <w:lvlJc w:val="left"/>
+      <w:pPr>
+        <w:ind w:left="3240" w:hanging="360"/>
+      </w:pPr>
+      <w:rPr>
+        <w:rFonts w:ascii="Courier New" w:hAnsi="Courier New" w:hint="default"/>
+      </w:rPr>
+    </w:lvl>
+    <w:lvl w:ilvl="5" w:tplc="04090005" w:tentative="1">
+      <w:start w:val="1"/>
+      <w:numFmt w:val="bullet"/>
+      <w:lvlText w:val=""/>
+      <w:lvlJc w:val="left"/>
+      <w:pPr>
+        <w:ind w:left="3960" w:hanging="360"/>
+      </w:pPr>
+      <w:rPr>
+        <w:rFonts w:ascii="Wingdings" w:hAnsi="Wingdings" w:hint="default"/>
+      </w:rPr>
+    </w:lvl>
+    <w:lvl w:ilvl="6" w:tplc="04090001" w:tentative="1">
+      <w:start w:val="1"/>
+      <w:numFmt w:val="bullet"/>
+      <w:lvlText w:val=""/>
+      <w:lvlJc w:val="left"/>
+      <w:pPr>
+        <w:ind w:left="4680" w:hanging="360"/>
+      </w:pPr>
+      <w:rPr>
+        <w:rFonts w:ascii="Symbol" w:hAnsi="Symbol" w:hint="default"/>
+      </w:rPr>
+    </w:lvl>
+    <w:lvl w:ilvl="7" w:tplc="04090003" w:tentative="1">
+      <w:start w:val="1"/>
+      <w:numFmt w:val="bullet"/>
+      <w:lvlText w:val="o"/>
+      <w:lvlJc w:val="left"/>
+      <w:pPr>
+        <w:ind w:left="5400" w:hanging="360"/>
+      </w:pPr>
+      <w:rPr>
+        <w:rFonts w:ascii="Courier New" w:hAnsi="Courier New" w:hint="default"/>
+      </w:rPr>
+    </w:lvl>
+    <w:lvl w:ilvl="8" w:tplc="04090005" w:tentative="1">
+      <w:start w:val="1"/>
+      <w:numFmt w:val="bullet"/>
+      <w:lvlText w:val=""/>
+      <w:lvlJc w:val="left"/>
+      <w:pPr>
+        <w:ind w:left="6120" w:hanging="360"/>
+      </w:pPr>
+      <w:rPr>
+        <w:rFonts w:ascii="Wingdings" w:hAnsi="Wingdings" w:hint="default"/>
+      </w:rPr>
+    </w:lvl>
+  </w:abstractNum>
+  <w:abstractNum w:abstractNumId="9">
     <w:nsid w:val="5DF971C4"/>
     <w:multiLevelType w:val="hybridMultilevel"/>
     <w:tmpl w:val="03F4F422"/>
@@ -7594,7 +8060,7 @@
       </w:rPr>
     </w:lvl>
   </w:abstractNum>
-  <w:abstractNum w:abstractNumId="9">
+  <w:abstractNum w:abstractNumId="10">
     <w:nsid w:val="6CCE6515"/>
     <w:multiLevelType w:val="hybridMultilevel"/>
     <w:tmpl w:val="F5E4F68C"/>
@@ -7708,7 +8174,7 @@
       </w:rPr>
     </w:lvl>
   </w:abstractNum>
-  <w:abstractNum w:abstractNumId="10">
+  <w:abstractNum w:abstractNumId="11">
     <w:nsid w:val="7A94561F"/>
     <w:multiLevelType w:val="hybridMultilevel"/>
     <w:tmpl w:val="4F0CEB96"/>
@@ -7798,7 +8264,7 @@
     </w:lvl>
   </w:abstractNum>
   <w:num w:numId="1">
-    <w:abstractNumId w:val="10"/>
+    <w:abstractNumId w:val="11"/>
   </w:num>
   <w:num w:numId="2">
     <w:abstractNumId w:val="5"/>
@@ -7807,13 +8273,13 @@
     <w:abstractNumId w:val="7"/>
   </w:num>
   <w:num w:numId="4">
-    <w:abstractNumId w:val="9"/>
+    <w:abstractNumId w:val="10"/>
   </w:num>
   <w:num w:numId="5">
     <w:abstractNumId w:val="4"/>
   </w:num>
   <w:num w:numId="6">
-    <w:abstractNumId w:val="8"/>
+    <w:abstractNumId w:val="9"/>
   </w:num>
   <w:num w:numId="7">
     <w:abstractNumId w:val="2"/>
@@ -7829,6 +8295,9 @@
   </w:num>
   <w:num w:numId="11">
     <w:abstractNumId w:val="3"/>
+  </w:num>
+  <w:num w:numId="12">
+    <w:abstractNumId w:val="8"/>
   </w:num>
 </w:numbering>
 </file>
@@ -9637,667 +10106,6 @@
 </w:styles>
 </file>
 
-<file path=word/glossary/document.xml><?xml version="1.0" encoding="utf-8"?>
-<w:glossaryDocument xmlns:wpc="http://schemas.microsoft.com/office/word/2010/wordprocessingCanvas" xmlns:mo="http://schemas.microsoft.com/office/mac/office/2008/main" xmlns:mc="http://schemas.openxmlformats.org/markup-compatibility/2006" xmlns:mv="urn:schemas-microsoft-com:mac:vml" xmlns:o="urn:schemas-microsoft-com:office:office" xmlns:r="http://schemas.openxmlformats.org/officeDocument/2006/relationships" xmlns:m="http://schemas.openxmlformats.org/officeDocument/2006/math" xmlns:v="urn:schemas-microsoft-com:vml" xmlns:wp14="http://schemas.microsoft.com/office/word/2010/wordprocessingDrawing" xmlns:wp="http://schemas.openxmlformats.org/drawingml/2006/wordprocessingDrawing" xmlns:w10="urn:schemas-microsoft-com:office:word" xmlns:w="http://schemas.openxmlformats.org/wordprocessingml/2006/main" xmlns:w14="http://schemas.microsoft.com/office/word/2010/wordml" xmlns:wpg="http://schemas.microsoft.com/office/word/2010/wordprocessingGroup" xmlns:wpi="http://schemas.microsoft.com/office/word/2010/wordprocessingInk" xmlns:wne="http://schemas.microsoft.com/office/word/2006/wordml" xmlns:wps="http://schemas.microsoft.com/office/word/2010/wordprocessingShape" mc:Ignorable="w14 wp14"/>
-</file>
-
-<file path=word/glossary/fontTable.xml><?xml version="1.0" encoding="utf-8"?>
-<w:fonts xmlns:mc="http://schemas.openxmlformats.org/markup-compatibility/2006" xmlns:r="http://schemas.openxmlformats.org/officeDocument/2006/relationships" xmlns:w="http://schemas.openxmlformats.org/wordprocessingml/2006/main" xmlns:w14="http://schemas.microsoft.com/office/word/2010/wordml" mc:Ignorable="w14">
-  <w:font w:name="Times New Roman">
-    <w:panose1 w:val="02020603050405020304"/>
-    <w:charset w:val="00"/>
-    <w:family w:val="auto"/>
-    <w:pitch w:val="variable"/>
-    <w:sig w:usb0="E0002AEF" w:usb1="C0007841" w:usb2="00000009" w:usb3="00000000" w:csb0="000001FF" w:csb1="00000000"/>
-  </w:font>
-  <w:font w:name="Courier New">
-    <w:panose1 w:val="02070309020205020404"/>
-    <w:charset w:val="00"/>
-    <w:family w:val="auto"/>
-    <w:pitch w:val="variable"/>
-    <w:sig w:usb0="E0002AFF" w:usb1="C0007843" w:usb2="00000009" w:usb3="00000000" w:csb0="000001FF" w:csb1="00000000"/>
-  </w:font>
-  <w:font w:name="Wingdings">
-    <w:panose1 w:val="05000000000000000000"/>
-    <w:charset w:val="02"/>
-    <w:family w:val="auto"/>
-    <w:pitch w:val="variable"/>
-    <w:sig w:usb0="00000000" w:usb1="10000000" w:usb2="00000000" w:usb3="00000000" w:csb0="80000000" w:csb1="00000000"/>
-  </w:font>
-  <w:font w:name="Symbol">
-    <w:panose1 w:val="00000000000000000000"/>
-    <w:charset w:val="02"/>
-    <w:family w:val="auto"/>
-    <w:pitch w:val="variable"/>
-    <w:sig w:usb0="00000000" w:usb1="10000000" w:usb2="00000000" w:usb3="00000000" w:csb0="80000000" w:csb1="00000000"/>
-  </w:font>
-  <w:font w:name="ＭＳ 明朝">
-    <w:charset w:val="4E"/>
-    <w:family w:val="auto"/>
-    <w:pitch w:val="variable"/>
-    <w:sig w:usb0="E00002FF" w:usb1="6AC7FDFB" w:usb2="00000012" w:usb3="00000000" w:csb0="0002009F" w:csb1="00000000"/>
-  </w:font>
-  <w:font w:name="Arial">
-    <w:panose1 w:val="020B0604020202020204"/>
-    <w:charset w:val="00"/>
-    <w:family w:val="auto"/>
-    <w:pitch w:val="variable"/>
-    <w:sig w:usb0="E0002AFF" w:usb1="C0007843" w:usb2="00000009" w:usb3="00000000" w:csb0="000001FF" w:csb1="00000000"/>
-  </w:font>
-  <w:font w:name="Cambria">
-    <w:panose1 w:val="02040503050406030204"/>
-    <w:charset w:val="00"/>
-    <w:family w:val="auto"/>
-    <w:pitch w:val="variable"/>
-    <w:sig w:usb0="E00002FF" w:usb1="400004FF" w:usb2="00000000" w:usb3="00000000" w:csb0="0000019F" w:csb1="00000000"/>
-  </w:font>
-  <w:font w:name="Calibri">
-    <w:panose1 w:val="020F0502020204030204"/>
-    <w:charset w:val="00"/>
-    <w:family w:val="auto"/>
-    <w:pitch w:val="variable"/>
-    <w:sig w:usb0="E10002FF" w:usb1="4000ACFF" w:usb2="00000009" w:usb3="00000000" w:csb0="0000019F" w:csb1="00000000"/>
-  </w:font>
-  <w:font w:name="ＭＳ ゴシック">
-    <w:charset w:val="4E"/>
-    <w:family w:val="auto"/>
-    <w:pitch w:val="variable"/>
-    <w:sig w:usb0="E00002FF" w:usb1="6AC7FDFB" w:usb2="00000012" w:usb3="00000000" w:csb0="0002009F" w:csb1="00000000"/>
-  </w:font>
-  <w:font w:name="Lucida Grande">
-    <w:panose1 w:val="020B0600040502020204"/>
-    <w:charset w:val="00"/>
-    <w:family w:val="auto"/>
-    <w:pitch w:val="variable"/>
-    <w:sig w:usb0="E1000AEF" w:usb1="5000A1FF" w:usb2="00000000" w:usb3="00000000" w:csb0="000001BF" w:csb1="00000000"/>
-  </w:font>
-  <w:font w:name="PMingLiU">
-    <w:altName w:val="新細明體"/>
-    <w:charset w:val="88"/>
-    <w:family w:val="roman"/>
-    <w:pitch w:val="variable"/>
-    <w:sig w:usb0="A00002FF" w:usb1="28CFFCFA" w:usb2="00000016" w:usb3="00000000" w:csb0="00100001" w:csb1="00000000"/>
-  </w:font>
-  <w:font w:name="Georgia">
-    <w:panose1 w:val="02040502050405020303"/>
-    <w:charset w:val="00"/>
-    <w:family w:val="auto"/>
-    <w:pitch w:val="variable"/>
-    <w:sig w:usb0="00000287" w:usb1="00000000" w:usb2="00000000" w:usb3="00000000" w:csb0="0000009F" w:csb1="00000000"/>
-  </w:font>
-  <w:font w:name="Helvetica">
-    <w:panose1 w:val="00000000000000000000"/>
-    <w:charset w:val="00"/>
-    <w:family w:val="auto"/>
-    <w:pitch w:val="variable"/>
-    <w:sig w:usb0="E00002FF" w:usb1="5000785B" w:usb2="00000000" w:usb3="00000000" w:csb0="0000019F" w:csb1="00000000"/>
-  </w:font>
-</w:fonts>
-</file>
-
-<file path=word/glossary/settings.xml><?xml version="1.0" encoding="utf-8"?>
-<w:settings xmlns:mc="http://schemas.openxmlformats.org/markup-compatibility/2006" xmlns:o="urn:schemas-microsoft-com:office:office" xmlns:r="http://schemas.openxmlformats.org/officeDocument/2006/relationships" xmlns:m="http://schemas.openxmlformats.org/officeDocument/2006/math" xmlns:v="urn:schemas-microsoft-com:vml" xmlns:w10="urn:schemas-microsoft-com:office:word" xmlns:w="http://schemas.openxmlformats.org/wordprocessingml/2006/main" xmlns:w14="http://schemas.microsoft.com/office/word/2010/wordml" xmlns:sl="http://schemas.openxmlformats.org/schemaLibrary/2006/main" mc:Ignorable="w14">
-  <w:view w:val="normal"/>
-  <w:defaultTabStop w:val="708"/>
-  <w:hyphenationZone w:val="425"/>
-  <w:characterSpacingControl w:val="doNotCompress"/>
-  <w:compat>
-    <w:useFELayout/>
-    <w:compatSetting w:name="compatibilityMode" w:uri="http://schemas.microsoft.com/office/word" w:val="14"/>
-    <w:compatSetting w:name="overrideTableStyleFontSizeAndJustification" w:uri="http://schemas.microsoft.com/office/word" w:val="1"/>
-    <w:compatSetting w:name="enableOpenTypeFeatures" w:uri="http://schemas.microsoft.com/office/word" w:val="1"/>
-    <w:compatSetting w:name="doNotFlipMirrorIndents" w:uri="http://schemas.microsoft.com/office/word" w:val="1"/>
-  </w:compat>
-  <w:rsids>
-    <w:rsidRoot w:val="00CD28CE"/>
-    <w:rsid w:val="003501F4"/>
-    <w:rsid w:val="00CD28CE"/>
-  </w:rsids>
-  <m:mathPr>
-    <m:mathFont m:val="Cambria Math"/>
-    <m:brkBin m:val="before"/>
-    <m:brkBinSub m:val="--"/>
-    <m:smallFrac m:val="0"/>
-    <m:dispDef/>
-    <m:lMargin m:val="0"/>
-    <m:rMargin m:val="0"/>
-    <m:defJc m:val="centerGroup"/>
-    <m:wrapIndent m:val="1440"/>
-    <m:intLim m:val="subSup"/>
-    <m:naryLim m:val="undOvr"/>
-  </m:mathPr>
-  <w:themeFontLang w:val="nb-NO" w:eastAsia="ja-JP"/>
-  <w:clrSchemeMapping w:bg1="light1" w:t1="dark1" w:bg2="light2" w:t2="dark2" w:accent1="accent1" w:accent2="accent2" w:accent3="accent3" w:accent4="accent4" w:accent5="accent5" w:accent6="accent6" w:hyperlink="hyperlink" w:followedHyperlink="followedHyperlink"/>
-  <w:doNotAutoCompressPictures/>
-  <w:decimalSymbol w:val=","/>
-  <w:listSeparator w:val=";"/>
-  <w14:defaultImageDpi w14:val="300"/>
-</w:settings>
-</file>
-
-<file path=word/glossary/styles.xml><?xml version="1.0" encoding="utf-8"?>
-<w:styles xmlns:mc="http://schemas.openxmlformats.org/markup-compatibility/2006" xmlns:r="http://schemas.openxmlformats.org/officeDocument/2006/relationships" xmlns:w="http://schemas.openxmlformats.org/wordprocessingml/2006/main" xmlns:w14="http://schemas.microsoft.com/office/word/2010/wordml" mc:Ignorable="w14">
-  <w:docDefaults>
-    <w:rPrDefault>
-      <w:rPr>
-        <w:rFonts w:asciiTheme="minorHAnsi" w:eastAsiaTheme="minorEastAsia" w:hAnsiTheme="minorHAnsi" w:cstheme="minorBidi"/>
-        <w:sz w:val="24"/>
-        <w:szCs w:val="24"/>
-        <w:lang w:val="nb-NO" w:eastAsia="ja-JP" w:bidi="ar-SA"/>
-      </w:rPr>
-    </w:rPrDefault>
-    <w:pPrDefault/>
-  </w:docDefaults>
-  <w:latentStyles w:defLockedState="0" w:defUIPriority="99" w:defSemiHidden="1" w:defUnhideWhenUsed="1" w:defQFormat="0" w:count="276">
-    <w:lsdException w:name="Normal" w:semiHidden="0" w:uiPriority="0" w:unhideWhenUsed="0" w:qFormat="1"/>
-    <w:lsdException w:name="heading 1" w:semiHidden="0" w:uiPriority="9" w:unhideWhenUsed="0" w:qFormat="1"/>
-    <w:lsdException w:name="heading 2" w:uiPriority="9" w:qFormat="1"/>
-    <w:lsdException w:name="heading 3" w:uiPriority="9" w:qFormat="1"/>
-    <w:lsdException w:name="heading 4" w:uiPriority="9" w:qFormat="1"/>
-    <w:lsdException w:name="heading 5" w:uiPriority="9" w:qFormat="1"/>
-    <w:lsdException w:name="heading 6" w:uiPriority="9" w:qFormat="1"/>
-    <w:lsdException w:name="heading 7" w:uiPriority="9" w:qFormat="1"/>
-    <w:lsdException w:name="heading 8" w:uiPriority="9" w:qFormat="1"/>
-    <w:lsdException w:name="heading 9" w:uiPriority="9" w:qFormat="1"/>
-    <w:lsdException w:name="toc 1" w:uiPriority="39"/>
-    <w:lsdException w:name="toc 2" w:uiPriority="39"/>
-    <w:lsdException w:name="toc 3" w:uiPriority="39"/>
-    <w:lsdException w:name="toc 4" w:uiPriority="39"/>
-    <w:lsdException w:name="toc 5" w:uiPriority="39"/>
-    <w:lsdException w:name="toc 6" w:uiPriority="39"/>
-    <w:lsdException w:name="toc 7" w:uiPriority="39"/>
-    <w:lsdException w:name="toc 8" w:uiPriority="39"/>
-    <w:lsdException w:name="toc 9" w:uiPriority="39"/>
-    <w:lsdException w:name="caption" w:uiPriority="35" w:qFormat="1"/>
-    <w:lsdException w:name="Title" w:semiHidden="0" w:uiPriority="10" w:unhideWhenUsed="0" w:qFormat="1"/>
-    <w:lsdException w:name="Default Paragraph Font" w:uiPriority="1"/>
-    <w:lsdException w:name="Subtitle" w:semiHidden="0" w:uiPriority="11" w:unhideWhenUsed="0" w:qFormat="1"/>
-    <w:lsdException w:name="Strong" w:semiHidden="0" w:uiPriority="22" w:unhideWhenUsed="0" w:qFormat="1"/>
-    <w:lsdException w:name="Emphasis" w:semiHidden="0" w:uiPriority="20" w:unhideWhenUsed="0" w:qFormat="1"/>
-    <w:lsdException w:name="Table Grid" w:semiHidden="0" w:uiPriority="59" w:unhideWhenUsed="0"/>
-    <w:lsdException w:name="Placeholder Text" w:unhideWhenUsed="0"/>
-    <w:lsdException w:name="No Spacing" w:semiHidden="0" w:uiPriority="1" w:unhideWhenUsed="0" w:qFormat="1"/>
-    <w:lsdException w:name="Light Shading" w:semiHidden="0" w:uiPriority="60" w:unhideWhenUsed="0"/>
-    <w:lsdException w:name="Light List" w:semiHidden="0" w:uiPriority="61" w:unhideWhenUsed="0"/>
-    <w:lsdException w:name="Light Grid" w:semiHidden="0" w:uiPriority="62" w:unhideWhenUsed="0"/>
-    <w:lsdException w:name="Medium Shading 1" w:semiHidden="0" w:uiPriority="63" w:unhideWhenUsed="0"/>
-    <w:lsdException w:name="Medium Shading 2" w:semiHidden="0" w:uiPriority="64" w:unhideWhenUsed="0"/>
-    <w:lsdException w:name="Medium List 1" w:semiHidden="0" w:uiPriority="65" w:unhideWhenUsed="0"/>
-    <w:lsdException w:name="Medium List 2" w:semiHidden="0" w:uiPriority="66" w:unhideWhenUsed="0"/>
-    <w:lsdException w:name="Medium Grid 1" w:semiHidden="0" w:uiPriority="67" w:unhideWhenUsed="0"/>
-    <w:lsdException w:name="Medium Grid 2" w:semiHidden="0" w:uiPriority="68" w:unhideWhenUsed="0"/>
-    <w:lsdException w:name="Medium Grid 3" w:semiHidden="0" w:uiPriority="69" w:unhideWhenUsed="0"/>
-    <w:lsdException w:name="Dark List" w:semiHidden="0" w:uiPriority="70" w:unhideWhenUsed="0"/>
-    <w:lsdException w:name="Colorful Shading" w:semiHidden="0" w:uiPriority="71" w:unhideWhenUsed="0"/>
-    <w:lsdException w:name="Colorful List" w:semiHidden="0" w:uiPriority="72" w:unhideWhenUsed="0"/>
-    <w:lsdException w:name="Colorful Grid" w:semiHidden="0" w:uiPriority="73" w:unhideWhenUsed="0"/>
-    <w:lsdException w:name="Light Shading Accent 1" w:semiHidden="0" w:uiPriority="60" w:unhideWhenUsed="0"/>
-    <w:lsdException w:name="Light List Accent 1" w:semiHidden="0" w:uiPriority="61" w:unhideWhenUsed="0"/>
-    <w:lsdException w:name="Light Grid Accent 1" w:semiHidden="0" w:uiPriority="62" w:unhideWhenUsed="0"/>
-    <w:lsdException w:name="Medium Shading 1 Accent 1" w:semiHidden="0" w:uiPriority="63" w:unhideWhenUsed="0"/>
-    <w:lsdException w:name="Medium Shading 2 Accent 1" w:semiHidden="0" w:uiPriority="64" w:unhideWhenUsed="0"/>
-    <w:lsdException w:name="Medium List 1 Accent 1" w:semiHidden="0" w:uiPriority="65" w:unhideWhenUsed="0"/>
-    <w:lsdException w:name="Revision" w:unhideWhenUsed="0"/>
-    <w:lsdException w:name="List Paragraph" w:semiHidden="0" w:uiPriority="34" w:unhideWhenUsed="0" w:qFormat="1"/>
-    <w:lsdException w:name="Quote" w:semiHidden="0" w:uiPriority="29" w:unhideWhenUsed="0" w:qFormat="1"/>
-    <w:lsdException w:name="Intense Quote" w:semiHidden="0" w:uiPriority="30" w:unhideWhenUsed="0" w:qFormat="1"/>
-    <w:lsdException w:name="Medium List 2 Accent 1" w:semiHidden="0" w:uiPriority="66" w:unhideWhenUsed="0"/>
-    <w:lsdException w:name="Medium Grid 1 Accent 1" w:semiHidden="0" w:uiPriority="67" w:unhideWhenUsed="0"/>
-    <w:lsdException w:name="Medium Grid 2 Accent 1" w:semiHidden="0" w:uiPriority="68" w:unhideWhenUsed="0"/>
-    <w:lsdException w:name="Medium Grid 3 Accent 1" w:semiHidden="0" w:uiPriority="69" w:unhideWhenUsed="0"/>
-    <w:lsdException w:name="Dark List Accent 1" w:semiHidden="0" w:uiPriority="70" w:unhideWhenUsed="0"/>
-    <w:lsdException w:name="Colorful Shading Accent 1" w:semiHidden="0" w:uiPriority="71" w:unhideWhenUsed="0"/>
-    <w:lsdException w:name="Colorful List Accent 1" w:semiHidden="0" w:uiPriority="72" w:unhideWhenUsed="0"/>
-    <w:lsdException w:name="Colorful Grid Accent 1" w:semiHidden="0" w:uiPriority="73" w:unhideWhenUsed="0"/>
-    <w:lsdException w:name="Light Shading Accent 2" w:semiHidden="0" w:uiPriority="60" w:unhideWhenUsed="0"/>
-    <w:lsdException w:name="Light List Accent 2" w:semiHidden="0" w:uiPriority="61" w:unhideWhenUsed="0"/>
-    <w:lsdException w:name="Light Grid Accent 2" w:semiHidden="0" w:uiPriority="62" w:unhideWhenUsed="0"/>
-    <w:lsdException w:name="Medium Shading 1 Accent 2" w:semiHidden="0" w:uiPriority="63" w:unhideWhenUsed="0"/>
-    <w:lsdException w:name="Medium Shading 2 Accent 2" w:semiHidden="0" w:uiPriority="64" w:unhideWhenUsed="0"/>
-    <w:lsdException w:name="Medium List 1 Accent 2" w:semiHidden="0" w:uiPriority="65" w:unhideWhenUsed="0"/>
-    <w:lsdException w:name="Medium List 2 Accent 2" w:semiHidden="0" w:uiPriority="66" w:unhideWhenUsed="0"/>
-    <w:lsdException w:name="Medium Grid 1 Accent 2" w:semiHidden="0" w:uiPriority="67" w:unhideWhenUsed="0"/>
-    <w:lsdException w:name="Medium Grid 2 Accent 2" w:semiHidden="0" w:uiPriority="68" w:unhideWhenUsed="0"/>
-    <w:lsdException w:name="Medium Grid 3 Accent 2" w:semiHidden="0" w:uiPriority="69" w:unhideWhenUsed="0"/>
-    <w:lsdException w:name="Dark List Accent 2" w:semiHidden="0" w:uiPriority="70" w:unhideWhenUsed="0"/>
-    <w:lsdException w:name="Colorful Shading Accent 2" w:semiHidden="0" w:uiPriority="71" w:unhideWhenUsed="0"/>
-    <w:lsdException w:name="Colorful List Accent 2" w:semiHidden="0" w:uiPriority="72" w:unhideWhenUsed="0"/>
-    <w:lsdException w:name="Colorful Grid Accent 2" w:semiHidden="0" w:uiPriority="73" w:unhideWhenUsed="0"/>
-    <w:lsdException w:name="Light Shading Accent 3" w:semiHidden="0" w:uiPriority="60" w:unhideWhenUsed="0"/>
-    <w:lsdException w:name="Light List Accent 3" w:semiHidden="0" w:uiPriority="61" w:unhideWhenUsed="0"/>
-    <w:lsdException w:name="Light Grid Accent 3" w:semiHidden="0" w:uiPriority="62" w:unhideWhenUsed="0"/>
-    <w:lsdException w:name="Medium Shading 1 Accent 3" w:semiHidden="0" w:uiPriority="63" w:unhideWhenUsed="0"/>
-    <w:lsdException w:name="Medium Shading 2 Accent 3" w:semiHidden="0" w:uiPriority="64" w:unhideWhenUsed="0"/>
-    <w:lsdException w:name="Medium List 1 Accent 3" w:semiHidden="0" w:uiPriority="65" w:unhideWhenUsed="0"/>
-    <w:lsdException w:name="Medium List 2 Accent 3" w:semiHidden="0" w:uiPriority="66" w:unhideWhenUsed="0"/>
-    <w:lsdException w:name="Medium Grid 1 Accent 3" w:semiHidden="0" w:uiPriority="67" w:unhideWhenUsed="0"/>
-    <w:lsdException w:name="Medium Grid 2 Accent 3" w:semiHidden="0" w:uiPriority="68" w:unhideWhenUsed="0"/>
-    <w:lsdException w:name="Medium Grid 3 Accent 3" w:semiHidden="0" w:uiPriority="69" w:unhideWhenUsed="0"/>
-    <w:lsdException w:name="Dark List Accent 3" w:semiHidden="0" w:uiPriority="70" w:unhideWhenUsed="0"/>
-    <w:lsdException w:name="Colorful Shading Accent 3" w:semiHidden="0" w:uiPriority="71" w:unhideWhenUsed="0"/>
-    <w:lsdException w:name="Colorful List Accent 3" w:semiHidden="0" w:uiPriority="72" w:unhideWhenUsed="0"/>
-    <w:lsdException w:name="Colorful Grid Accent 3" w:semiHidden="0" w:uiPriority="73" w:unhideWhenUsed="0"/>
-    <w:lsdException w:name="Light Shading Accent 4" w:semiHidden="0" w:uiPriority="60" w:unhideWhenUsed="0"/>
-    <w:lsdException w:name="Light List Accent 4" w:semiHidden="0" w:uiPriority="61" w:unhideWhenUsed="0"/>
-    <w:lsdException w:name="Light Grid Accent 4" w:semiHidden="0" w:uiPriority="62" w:unhideWhenUsed="0"/>
-    <w:lsdException w:name="Medium Shading 1 Accent 4" w:semiHidden="0" w:uiPriority="63" w:unhideWhenUsed="0"/>
-    <w:lsdException w:name="Medium Shading 2 Accent 4" w:semiHidden="0" w:uiPriority="64" w:unhideWhenUsed="0"/>
-    <w:lsdException w:name="Medium List 1 Accent 4" w:semiHidden="0" w:uiPriority="65" w:unhideWhenUsed="0"/>
-    <w:lsdException w:name="Medium List 2 Accent 4" w:semiHidden="0" w:uiPriority="66" w:unhideWhenUsed="0"/>
-    <w:lsdException w:name="Medium Grid 1 Accent 4" w:semiHidden="0" w:uiPriority="67" w:unhideWhenUsed="0"/>
-    <w:lsdException w:name="Medium Grid 2 Accent 4" w:semiHidden="0" w:uiPriority="68" w:unhideWhenUsed="0"/>
-    <w:lsdException w:name="Medium Grid 3 Accent 4" w:semiHidden="0" w:uiPriority="69" w:unhideWhenUsed="0"/>
-    <w:lsdException w:name="Dark List Accent 4" w:semiHidden="0" w:uiPriority="70" w:unhideWhenUsed="0"/>
-    <w:lsdException w:name="Colorful Shading Accent 4" w:semiHidden="0" w:uiPriority="71" w:unhideWhenUsed="0"/>
-    <w:lsdException w:name="Colorful List Accent 4" w:semiHidden="0" w:uiPriority="72" w:unhideWhenUsed="0"/>
-    <w:lsdException w:name="Colorful Grid Accent 4" w:semiHidden="0" w:uiPriority="73" w:unhideWhenUsed="0"/>
-    <w:lsdException w:name="Light Shading Accent 5" w:semiHidden="0" w:uiPriority="60" w:unhideWhenUsed="0"/>
-    <w:lsdException w:name="Light List Accent 5" w:semiHidden="0" w:uiPriority="61" w:unhideWhenUsed="0"/>
-    <w:lsdException w:name="Light Grid Accent 5" w:semiHidden="0" w:uiPriority="62" w:unhideWhenUsed="0"/>
-    <w:lsdException w:name="Medium Shading 1 Accent 5" w:semiHidden="0" w:uiPriority="63" w:unhideWhenUsed="0"/>
-    <w:lsdException w:name="Medium Shading 2 Accent 5" w:semiHidden="0" w:uiPriority="64" w:unhideWhenUsed="0"/>
-    <w:lsdException w:name="Medium List 1 Accent 5" w:semiHidden="0" w:uiPriority="65" w:unhideWhenUsed="0"/>
-    <w:lsdException w:name="Medium List 2 Accent 5" w:semiHidden="0" w:uiPriority="66" w:unhideWhenUsed="0"/>
-    <w:lsdException w:name="Medium Grid 1 Accent 5" w:semiHidden="0" w:uiPriority="67" w:unhideWhenUsed="0"/>
-    <w:lsdException w:name="Medium Grid 2 Accent 5" w:semiHidden="0" w:uiPriority="68" w:unhideWhenUsed="0"/>
-    <w:lsdException w:name="Medium Grid 3 Accent 5" w:semiHidden="0" w:uiPriority="69" w:unhideWhenUsed="0"/>
-    <w:lsdException w:name="Dark List Accent 5" w:semiHidden="0" w:uiPriority="70" w:unhideWhenUsed="0"/>
-    <w:lsdException w:name="Colorful Shading Accent 5" w:semiHidden="0" w:uiPriority="71" w:unhideWhenUsed="0"/>
-    <w:lsdException w:name="Colorful List Accent 5" w:semiHidden="0" w:uiPriority="72" w:unhideWhenUsed="0"/>
-    <w:lsdException w:name="Colorful Grid Accent 5" w:semiHidden="0" w:uiPriority="73" w:unhideWhenUsed="0"/>
-    <w:lsdException w:name="Light Shading Accent 6" w:semiHidden="0" w:uiPriority="60" w:unhideWhenUsed="0"/>
-    <w:lsdException w:name="Light List Accent 6" w:semiHidden="0" w:uiPriority="61" w:unhideWhenUsed="0"/>
-    <w:lsdException w:name="Light Grid Accent 6" w:semiHidden="0" w:uiPriority="62" w:unhideWhenUsed="0"/>
-    <w:lsdException w:name="Medium Shading 1 Accent 6" w:semiHidden="0" w:uiPriority="63" w:unhideWhenUsed="0"/>
-    <w:lsdException w:name="Medium Shading 2 Accent 6" w:semiHidden="0" w:uiPriority="64" w:unhideWhenUsed="0"/>
-    <w:lsdException w:name="Medium List 1 Accent 6" w:semiHidden="0" w:uiPriority="65" w:unhideWhenUsed="0"/>
-    <w:lsdException w:name="Medium List 2 Accent 6" w:semiHidden="0" w:uiPriority="66" w:unhideWhenUsed="0"/>
-    <w:lsdException w:name="Medium Grid 1 Accent 6" w:semiHidden="0" w:uiPriority="67" w:unhideWhenUsed="0"/>
-    <w:lsdException w:name="Medium Grid 2 Accent 6" w:semiHidden="0" w:uiPriority="68" w:unhideWhenUsed="0"/>
-    <w:lsdException w:name="Medium Grid 3 Accent 6" w:semiHidden="0" w:uiPriority="69" w:unhideWhenUsed="0"/>
-    <w:lsdException w:name="Dark List Accent 6" w:semiHidden="0" w:uiPriority="70" w:unhideWhenUsed="0"/>
-    <w:lsdException w:name="Colorful Shading Accent 6" w:semiHidden="0" w:uiPriority="71" w:unhideWhenUsed="0"/>
-    <w:lsdException w:name="Colorful List Accent 6" w:semiHidden="0" w:uiPriority="72" w:unhideWhenUsed="0"/>
-    <w:lsdException w:name="Colorful Grid Accent 6" w:semiHidden="0" w:uiPriority="73" w:unhideWhenUsed="0"/>
-    <w:lsdException w:name="Subtle Emphasis" w:semiHidden="0" w:uiPriority="19" w:unhideWhenUsed="0" w:qFormat="1"/>
-    <w:lsdException w:name="Intense Emphasis" w:semiHidden="0" w:uiPriority="21" w:unhideWhenUsed="0" w:qFormat="1"/>
-    <w:lsdException w:name="Subtle Reference" w:semiHidden="0" w:uiPriority="31" w:unhideWhenUsed="0" w:qFormat="1"/>
-    <w:lsdException w:name="Intense Reference" w:semiHidden="0" w:uiPriority="32" w:unhideWhenUsed="0" w:qFormat="1"/>
-    <w:lsdException w:name="Book Title" w:semiHidden="0" w:uiPriority="33" w:unhideWhenUsed="0" w:qFormat="1"/>
-    <w:lsdException w:name="Bibliography" w:uiPriority="37"/>
-    <w:lsdException w:name="TOC Heading" w:uiPriority="39" w:qFormat="1"/>
-  </w:latentStyles>
-  <w:style w:type="paragraph" w:default="1" w:styleId="Normal">
-    <w:name w:val="Normal"/>
-    <w:qFormat/>
-  </w:style>
-  <w:style w:type="character" w:default="1" w:styleId="Standardskriftforavsnitt">
-    <w:name w:val="Default Paragraph Font"/>
-    <w:uiPriority w:val="1"/>
-    <w:semiHidden/>
-    <w:unhideWhenUsed/>
-  </w:style>
-  <w:style w:type="table" w:default="1" w:styleId="Vanligtabell">
-    <w:name w:val="Normal Table"/>
-    <w:uiPriority w:val="99"/>
-    <w:semiHidden/>
-    <w:unhideWhenUsed/>
-    <w:tblPr>
-      <w:tblInd w:w="0" w:type="dxa"/>
-      <w:tblCellMar>
-        <w:top w:w="0" w:type="dxa"/>
-        <w:left w:w="108" w:type="dxa"/>
-        <w:bottom w:w="0" w:type="dxa"/>
-        <w:right w:w="108" w:type="dxa"/>
-      </w:tblCellMar>
-    </w:tblPr>
-  </w:style>
-  <w:style w:type="numbering" w:default="1" w:styleId="Ingenliste">
-    <w:name w:val="No List"/>
-    <w:uiPriority w:val="99"/>
-    <w:semiHidden/>
-    <w:unhideWhenUsed/>
-  </w:style>
-  <w:style w:type="paragraph" w:customStyle="1" w:styleId="864C4518E70FE241B16BCDF3BD329853">
-    <w:name w:val="864C4518E70FE241B16BCDF3BD329853"/>
-    <w:rsid w:val="00CD28CE"/>
-  </w:style>
-  <w:style w:type="paragraph" w:customStyle="1" w:styleId="93F5018412C8D949A8048676983D4F76">
-    <w:name w:val="93F5018412C8D949A8048676983D4F76"/>
-    <w:rsid w:val="00CD28CE"/>
-  </w:style>
-  <w:style w:type="paragraph" w:customStyle="1" w:styleId="F3F277CE50518846940B356175C96D85">
-    <w:name w:val="F3F277CE50518846940B356175C96D85"/>
-    <w:rsid w:val="00CD28CE"/>
-  </w:style>
-  <w:style w:type="paragraph" w:customStyle="1" w:styleId="CA2F4F2D531E0849B73074574AA5AA2E">
-    <w:name w:val="CA2F4F2D531E0849B73074574AA5AA2E"/>
-    <w:rsid w:val="00CD28CE"/>
-  </w:style>
-  <w:style w:type="paragraph" w:customStyle="1" w:styleId="D88C6E2C60126641831E2A17E204F567">
-    <w:name w:val="D88C6E2C60126641831E2A17E204F567"/>
-    <w:rsid w:val="00CD28CE"/>
-  </w:style>
-  <w:style w:type="paragraph" w:customStyle="1" w:styleId="415E9C60A344274AADF732115964B25B">
-    <w:name w:val="415E9C60A344274AADF732115964B25B"/>
-    <w:rsid w:val="00CD28CE"/>
-  </w:style>
-  <w:style w:type="paragraph" w:customStyle="1" w:styleId="54963C1A1126EE45873EEADBA4839994">
-    <w:name w:val="54963C1A1126EE45873EEADBA4839994"/>
-    <w:rsid w:val="00CD28CE"/>
-  </w:style>
-  <w:style w:type="paragraph" w:customStyle="1" w:styleId="9605C03D4A5C9E4080F0D9E9815C028C">
-    <w:name w:val="9605C03D4A5C9E4080F0D9E9815C028C"/>
-    <w:rsid w:val="00CD28CE"/>
-  </w:style>
-  <w:style w:type="paragraph" w:customStyle="1" w:styleId="EF6485FAD3E08F45A8DE5477A5693ACB">
-    <w:name w:val="EF6485FAD3E08F45A8DE5477A5693ACB"/>
-    <w:rsid w:val="00CD28CE"/>
-  </w:style>
-  <w:style w:type="paragraph" w:customStyle="1" w:styleId="539731F23CB511498007D4C822AC90F8">
-    <w:name w:val="539731F23CB511498007D4C822AC90F8"/>
-    <w:rsid w:val="00CD28CE"/>
-  </w:style>
-  <w:style w:type="paragraph" w:customStyle="1" w:styleId="83A77390A1404A48990CB05ACE0AA5B1">
-    <w:name w:val="83A77390A1404A48990CB05ACE0AA5B1"/>
-    <w:rsid w:val="00CD28CE"/>
-  </w:style>
-  <w:style w:type="paragraph" w:customStyle="1" w:styleId="7CABC0C7D66FE84BBCB878F22CB8838C">
-    <w:name w:val="7CABC0C7D66FE84BBCB878F22CB8838C"/>
-    <w:rsid w:val="00CD28CE"/>
-  </w:style>
-  <w:style w:type="paragraph" w:customStyle="1" w:styleId="85E1CE997C35374A847CFDEE497EE14B">
-    <w:name w:val="85E1CE997C35374A847CFDEE497EE14B"/>
-    <w:rsid w:val="00CD28CE"/>
-  </w:style>
-  <w:style w:type="paragraph" w:customStyle="1" w:styleId="6FC549ACED45F34DB70ACAE8B76E4C38">
-    <w:name w:val="6FC549ACED45F34DB70ACAE8B76E4C38"/>
-    <w:rsid w:val="00CD28CE"/>
-  </w:style>
-  <w:style w:type="paragraph" w:customStyle="1" w:styleId="4A2F00582E4BAF4DBC847369BF6FE87F">
-    <w:name w:val="4A2F00582E4BAF4DBC847369BF6FE87F"/>
-    <w:rsid w:val="00CD28CE"/>
-  </w:style>
-  <w:style w:type="paragraph" w:customStyle="1" w:styleId="0984F944F023A04F8AC3131F24C6D300">
-    <w:name w:val="0984F944F023A04F8AC3131F24C6D300"/>
-    <w:rsid w:val="00CD28CE"/>
-  </w:style>
-  <w:style w:type="paragraph" w:customStyle="1" w:styleId="0D29D35B889BBC4C9A08D46CAC1474EE">
-    <w:name w:val="0D29D35B889BBC4C9A08D46CAC1474EE"/>
-    <w:rsid w:val="00CD28CE"/>
-  </w:style>
-  <w:style w:type="paragraph" w:customStyle="1" w:styleId="97624A0358F28E47B20E1CFBD7940E81">
-    <w:name w:val="97624A0358F28E47B20E1CFBD7940E81"/>
-    <w:rsid w:val="00CD28CE"/>
-  </w:style>
-</w:styles>
-</file>
-
-<file path=word/glossary/stylesWithEffects.xml><?xml version="1.0" encoding="utf-8"?>
-<w:styles xmlns:wpc="http://schemas.microsoft.com/office/word/2010/wordprocessingCanvas" xmlns:mo="http://schemas.microsoft.com/office/mac/office/2008/main" xmlns:mc="http://schemas.openxmlformats.org/markup-compatibility/2006" xmlns:mv="urn:schemas-microsoft-com:mac:vml" xmlns:o="urn:schemas-microsoft-com:office:office" xmlns:r="http://schemas.openxmlformats.org/officeDocument/2006/relationships" xmlns:m="http://schemas.openxmlformats.org/officeDocument/2006/math" xmlns:v="urn:schemas-microsoft-com:vml" xmlns:wp14="http://schemas.microsoft.com/office/word/2010/wordprocessingDrawing" xmlns:wp="http://schemas.openxmlformats.org/drawingml/2006/wordprocessingDrawing" xmlns:w10="urn:schemas-microsoft-com:office:word" xmlns:w="http://schemas.openxmlformats.org/wordprocessingml/2006/main" xmlns:w14="http://schemas.microsoft.com/office/word/2010/wordml" xmlns:wpg="http://schemas.microsoft.com/office/word/2010/wordprocessingGroup" xmlns:wpi="http://schemas.microsoft.com/office/word/2010/wordprocessingInk" xmlns:wne="http://schemas.microsoft.com/office/word/2006/wordml" xmlns:wps="http://schemas.microsoft.com/office/word/2010/wordprocessingShape" mc:Ignorable="w14 wp14">
-  <w:docDefaults>
-    <w:rPrDefault>
-      <w:rPr>
-        <w:rFonts w:asciiTheme="minorHAnsi" w:eastAsiaTheme="minorEastAsia" w:hAnsiTheme="minorHAnsi" w:cstheme="minorBidi"/>
-        <w:sz w:val="24"/>
-        <w:szCs w:val="24"/>
-        <w:lang w:val="nb-NO" w:eastAsia="ja-JP" w:bidi="ar-SA"/>
-      </w:rPr>
-    </w:rPrDefault>
-    <w:pPrDefault/>
-  </w:docDefaults>
-  <w:latentStyles w:defLockedState="0" w:defUIPriority="99" w:defSemiHidden="1" w:defUnhideWhenUsed="1" w:defQFormat="0" w:count="276">
-    <w:lsdException w:name="Normal" w:semiHidden="0" w:uiPriority="0" w:unhideWhenUsed="0" w:qFormat="1"/>
-    <w:lsdException w:name="heading 1" w:semiHidden="0" w:uiPriority="9" w:unhideWhenUsed="0" w:qFormat="1"/>
-    <w:lsdException w:name="heading 2" w:uiPriority="9" w:qFormat="1"/>
-    <w:lsdException w:name="heading 3" w:uiPriority="9" w:qFormat="1"/>
-    <w:lsdException w:name="heading 4" w:uiPriority="9" w:qFormat="1"/>
-    <w:lsdException w:name="heading 5" w:uiPriority="9" w:qFormat="1"/>
-    <w:lsdException w:name="heading 6" w:uiPriority="9" w:qFormat="1"/>
-    <w:lsdException w:name="heading 7" w:uiPriority="9" w:qFormat="1"/>
-    <w:lsdException w:name="heading 8" w:uiPriority="9" w:qFormat="1"/>
-    <w:lsdException w:name="heading 9" w:uiPriority="9" w:qFormat="1"/>
-    <w:lsdException w:name="toc 1" w:uiPriority="39"/>
-    <w:lsdException w:name="toc 2" w:uiPriority="39"/>
-    <w:lsdException w:name="toc 3" w:uiPriority="39"/>
-    <w:lsdException w:name="toc 4" w:uiPriority="39"/>
-    <w:lsdException w:name="toc 5" w:uiPriority="39"/>
-    <w:lsdException w:name="toc 6" w:uiPriority="39"/>
-    <w:lsdException w:name="toc 7" w:uiPriority="39"/>
-    <w:lsdException w:name="toc 8" w:uiPriority="39"/>
-    <w:lsdException w:name="toc 9" w:uiPriority="39"/>
-    <w:lsdException w:name="caption" w:uiPriority="35" w:qFormat="1"/>
-    <w:lsdException w:name="Title" w:semiHidden="0" w:uiPriority="10" w:unhideWhenUsed="0" w:qFormat="1"/>
-    <w:lsdException w:name="Default Paragraph Font" w:uiPriority="1"/>
-    <w:lsdException w:name="Subtitle" w:semiHidden="0" w:uiPriority="11" w:unhideWhenUsed="0" w:qFormat="1"/>
-    <w:lsdException w:name="Strong" w:semiHidden="0" w:uiPriority="22" w:unhideWhenUsed="0" w:qFormat="1"/>
-    <w:lsdException w:name="Emphasis" w:semiHidden="0" w:uiPriority="20" w:unhideWhenUsed="0" w:qFormat="1"/>
-    <w:lsdException w:name="Table Grid" w:semiHidden="0" w:uiPriority="59" w:unhideWhenUsed="0"/>
-    <w:lsdException w:name="Placeholder Text" w:unhideWhenUsed="0"/>
-    <w:lsdException w:name="No Spacing" w:semiHidden="0" w:uiPriority="1" w:unhideWhenUsed="0" w:qFormat="1"/>
-    <w:lsdException w:name="Light Shading" w:semiHidden="0" w:uiPriority="60" w:unhideWhenUsed="0"/>
-    <w:lsdException w:name="Light List" w:semiHidden="0" w:uiPriority="61" w:unhideWhenUsed="0"/>
-    <w:lsdException w:name="Light Grid" w:semiHidden="0" w:uiPriority="62" w:unhideWhenUsed="0"/>
-    <w:lsdException w:name="Medium Shading 1" w:semiHidden="0" w:uiPriority="63" w:unhideWhenUsed="0"/>
-    <w:lsdException w:name="Medium Shading 2" w:semiHidden="0" w:uiPriority="64" w:unhideWhenUsed="0"/>
-    <w:lsdException w:name="Medium List 1" w:semiHidden="0" w:uiPriority="65" w:unhideWhenUsed="0"/>
-    <w:lsdException w:name="Medium List 2" w:semiHidden="0" w:uiPriority="66" w:unhideWhenUsed="0"/>
-    <w:lsdException w:name="Medium Grid 1" w:semiHidden="0" w:uiPriority="67" w:unhideWhenUsed="0"/>
-    <w:lsdException w:name="Medium Grid 2" w:semiHidden="0" w:uiPriority="68" w:unhideWhenUsed="0"/>
-    <w:lsdException w:name="Medium Grid 3" w:semiHidden="0" w:uiPriority="69" w:unhideWhenUsed="0"/>
-    <w:lsdException w:name="Dark List" w:semiHidden="0" w:uiPriority="70" w:unhideWhenUsed="0"/>
-    <w:lsdException w:name="Colorful Shading" w:semiHidden="0" w:uiPriority="71" w:unhideWhenUsed="0"/>
-    <w:lsdException w:name="Colorful List" w:semiHidden="0" w:uiPriority="72" w:unhideWhenUsed="0"/>
-    <w:lsdException w:name="Colorful Grid" w:semiHidden="0" w:uiPriority="73" w:unhideWhenUsed="0"/>
-    <w:lsdException w:name="Light Shading Accent 1" w:semiHidden="0" w:uiPriority="60" w:unhideWhenUsed="0"/>
-    <w:lsdException w:name="Light List Accent 1" w:semiHidden="0" w:uiPriority="61" w:unhideWhenUsed="0"/>
-    <w:lsdException w:name="Light Grid Accent 1" w:semiHidden="0" w:uiPriority="62" w:unhideWhenUsed="0"/>
-    <w:lsdException w:name="Medium Shading 1 Accent 1" w:semiHidden="0" w:uiPriority="63" w:unhideWhenUsed="0"/>
-    <w:lsdException w:name="Medium Shading 2 Accent 1" w:semiHidden="0" w:uiPriority="64" w:unhideWhenUsed="0"/>
-    <w:lsdException w:name="Medium List 1 Accent 1" w:semiHidden="0" w:uiPriority="65" w:unhideWhenUsed="0"/>
-    <w:lsdException w:name="Revision" w:unhideWhenUsed="0"/>
-    <w:lsdException w:name="List Paragraph" w:semiHidden="0" w:uiPriority="34" w:unhideWhenUsed="0" w:qFormat="1"/>
-    <w:lsdException w:name="Quote" w:semiHidden="0" w:uiPriority="29" w:unhideWhenUsed="0" w:qFormat="1"/>
-    <w:lsdException w:name="Intense Quote" w:semiHidden="0" w:uiPriority="30" w:unhideWhenUsed="0" w:qFormat="1"/>
-    <w:lsdException w:name="Medium List 2 Accent 1" w:semiHidden="0" w:uiPriority="66" w:unhideWhenUsed="0"/>
-    <w:lsdException w:name="Medium Grid 1 Accent 1" w:semiHidden="0" w:uiPriority="67" w:unhideWhenUsed="0"/>
-    <w:lsdException w:name="Medium Grid 2 Accent 1" w:semiHidden="0" w:uiPriority="68" w:unhideWhenUsed="0"/>
-    <w:lsdException w:name="Medium Grid 3 Accent 1" w:semiHidden="0" w:uiPriority="69" w:unhideWhenUsed="0"/>
-    <w:lsdException w:name="Dark List Accent 1" w:semiHidden="0" w:uiPriority="70" w:unhideWhenUsed="0"/>
-    <w:lsdException w:name="Colorful Shading Accent 1" w:semiHidden="0" w:uiPriority="71" w:unhideWhenUsed="0"/>
-    <w:lsdException w:name="Colorful List Accent 1" w:semiHidden="0" w:uiPriority="72" w:unhideWhenUsed="0"/>
-    <w:lsdException w:name="Colorful Grid Accent 1" w:semiHidden="0" w:uiPriority="73" w:unhideWhenUsed="0"/>
-    <w:lsdException w:name="Light Shading Accent 2" w:semiHidden="0" w:uiPriority="60" w:unhideWhenUsed="0"/>
-    <w:lsdException w:name="Light List Accent 2" w:semiHidden="0" w:uiPriority="61" w:unhideWhenUsed="0"/>
-    <w:lsdException w:name="Light Grid Accent 2" w:semiHidden="0" w:uiPriority="62" w:unhideWhenUsed="0"/>
-    <w:lsdException w:name="Medium Shading 1 Accent 2" w:semiHidden="0" w:uiPriority="63" w:unhideWhenUsed="0"/>
-    <w:lsdException w:name="Medium Shading 2 Accent 2" w:semiHidden="0" w:uiPriority="64" w:unhideWhenUsed="0"/>
-    <w:lsdException w:name="Medium List 1 Accent 2" w:semiHidden="0" w:uiPriority="65" w:unhideWhenUsed="0"/>
-    <w:lsdException w:name="Medium List 2 Accent 2" w:semiHidden="0" w:uiPriority="66" w:unhideWhenUsed="0"/>
-    <w:lsdException w:name="Medium Grid 1 Accent 2" w:semiHidden="0" w:uiPriority="67" w:unhideWhenUsed="0"/>
-    <w:lsdException w:name="Medium Grid 2 Accent 2" w:semiHidden="0" w:uiPriority="68" w:unhideWhenUsed="0"/>
-    <w:lsdException w:name="Medium Grid 3 Accent 2" w:semiHidden="0" w:uiPriority="69" w:unhideWhenUsed="0"/>
-    <w:lsdException w:name="Dark List Accent 2" w:semiHidden="0" w:uiPriority="70" w:unhideWhenUsed="0"/>
-    <w:lsdException w:name="Colorful Shading Accent 2" w:semiHidden="0" w:uiPriority="71" w:unhideWhenUsed="0"/>
-    <w:lsdException w:name="Colorful List Accent 2" w:semiHidden="0" w:uiPriority="72" w:unhideWhenUsed="0"/>
-    <w:lsdException w:name="Colorful Grid Accent 2" w:semiHidden="0" w:uiPriority="73" w:unhideWhenUsed="0"/>
-    <w:lsdException w:name="Light Shading Accent 3" w:semiHidden="0" w:uiPriority="60" w:unhideWhenUsed="0"/>
-    <w:lsdException w:name="Light List Accent 3" w:semiHidden="0" w:uiPriority="61" w:unhideWhenUsed="0"/>
-    <w:lsdException w:name="Light Grid Accent 3" w:semiHidden="0" w:uiPriority="62" w:unhideWhenUsed="0"/>
-    <w:lsdException w:name="Medium Shading 1 Accent 3" w:semiHidden="0" w:uiPriority="63" w:unhideWhenUsed="0"/>
-    <w:lsdException w:name="Medium Shading 2 Accent 3" w:semiHidden="0" w:uiPriority="64" w:unhideWhenUsed="0"/>
-    <w:lsdException w:name="Medium List 1 Accent 3" w:semiHidden="0" w:uiPriority="65" w:unhideWhenUsed="0"/>
-    <w:lsdException w:name="Medium List 2 Accent 3" w:semiHidden="0" w:uiPriority="66" w:unhideWhenUsed="0"/>
-    <w:lsdException w:name="Medium Grid 1 Accent 3" w:semiHidden="0" w:uiPriority="67" w:unhideWhenUsed="0"/>
-    <w:lsdException w:name="Medium Grid 2 Accent 3" w:semiHidden="0" w:uiPriority="68" w:unhideWhenUsed="0"/>
-    <w:lsdException w:name="Medium Grid 3 Accent 3" w:semiHidden="0" w:uiPriority="69" w:unhideWhenUsed="0"/>
-    <w:lsdException w:name="Dark List Accent 3" w:semiHidden="0" w:uiPriority="70" w:unhideWhenUsed="0"/>
-    <w:lsdException w:name="Colorful Shading Accent 3" w:semiHidden="0" w:uiPriority="71" w:unhideWhenUsed="0"/>
-    <w:lsdException w:name="Colorful List Accent 3" w:semiHidden="0" w:uiPriority="72" w:unhideWhenUsed="0"/>
-    <w:lsdException w:name="Colorful Grid Accent 3" w:semiHidden="0" w:uiPriority="73" w:unhideWhenUsed="0"/>
-    <w:lsdException w:name="Light Shading Accent 4" w:semiHidden="0" w:uiPriority="60" w:unhideWhenUsed="0"/>
-    <w:lsdException w:name="Light List Accent 4" w:semiHidden="0" w:uiPriority="61" w:unhideWhenUsed="0"/>
-    <w:lsdException w:name="Light Grid Accent 4" w:semiHidden="0" w:uiPriority="62" w:unhideWhenUsed="0"/>
-    <w:lsdException w:name="Medium Shading 1 Accent 4" w:semiHidden="0" w:uiPriority="63" w:unhideWhenUsed="0"/>
-    <w:lsdException w:name="Medium Shading 2 Accent 4" w:semiHidden="0" w:uiPriority="64" w:unhideWhenUsed="0"/>
-    <w:lsdException w:name="Medium List 1 Accent 4" w:semiHidden="0" w:uiPriority="65" w:unhideWhenUsed="0"/>
-    <w:lsdException w:name="Medium List 2 Accent 4" w:semiHidden="0" w:uiPriority="66" w:unhideWhenUsed="0"/>
-    <w:lsdException w:name="Medium Grid 1 Accent 4" w:semiHidden="0" w:uiPriority="67" w:unhideWhenUsed="0"/>
-    <w:lsdException w:name="Medium Grid 2 Accent 4" w:semiHidden="0" w:uiPriority="68" w:unhideWhenUsed="0"/>
-    <w:lsdException w:name="Medium Grid 3 Accent 4" w:semiHidden="0" w:uiPriority="69" w:unhideWhenUsed="0"/>
-    <w:lsdException w:name="Dark List Accent 4" w:semiHidden="0" w:uiPriority="70" w:unhideWhenUsed="0"/>
-    <w:lsdException w:name="Colorful Shading Accent 4" w:semiHidden="0" w:uiPriority="71" w:unhideWhenUsed="0"/>
-    <w:lsdException w:name="Colorful List Accent 4" w:semiHidden="0" w:uiPriority="72" w:unhideWhenUsed="0"/>
-    <w:lsdException w:name="Colorful Grid Accent 4" w:semiHidden="0" w:uiPriority="73" w:unhideWhenUsed="0"/>
-    <w:lsdException w:name="Light Shading Accent 5" w:semiHidden="0" w:uiPriority="60" w:unhideWhenUsed="0"/>
-    <w:lsdException w:name="Light List Accent 5" w:semiHidden="0" w:uiPriority="61" w:unhideWhenUsed="0"/>
-    <w:lsdException w:name="Light Grid Accent 5" w:semiHidden="0" w:uiPriority="62" w:unhideWhenUsed="0"/>
-    <w:lsdException w:name="Medium Shading 1 Accent 5" w:semiHidden="0" w:uiPriority="63" w:unhideWhenUsed="0"/>
-    <w:lsdException w:name="Medium Shading 2 Accent 5" w:semiHidden="0" w:uiPriority="64" w:unhideWhenUsed="0"/>
-    <w:lsdException w:name="Medium List 1 Accent 5" w:semiHidden="0" w:uiPriority="65" w:unhideWhenUsed="0"/>
-    <w:lsdException w:name="Medium List 2 Accent 5" w:semiHidden="0" w:uiPriority="66" w:unhideWhenUsed="0"/>
-    <w:lsdException w:name="Medium Grid 1 Accent 5" w:semiHidden="0" w:uiPriority="67" w:unhideWhenUsed="0"/>
-    <w:lsdException w:name="Medium Grid 2 Accent 5" w:semiHidden="0" w:uiPriority="68" w:unhideWhenUsed="0"/>
-    <w:lsdException w:name="Medium Grid 3 Accent 5" w:semiHidden="0" w:uiPriority="69" w:unhideWhenUsed="0"/>
-    <w:lsdException w:name="Dark List Accent 5" w:semiHidden="0" w:uiPriority="70" w:unhideWhenUsed="0"/>
-    <w:lsdException w:name="Colorful Shading Accent 5" w:semiHidden="0" w:uiPriority="71" w:unhideWhenUsed="0"/>
-    <w:lsdException w:name="Colorful List Accent 5" w:semiHidden="0" w:uiPriority="72" w:unhideWhenUsed="0"/>
-    <w:lsdException w:name="Colorful Grid Accent 5" w:semiHidden="0" w:uiPriority="73" w:unhideWhenUsed="0"/>
-    <w:lsdException w:name="Light Shading Accent 6" w:semiHidden="0" w:uiPriority="60" w:unhideWhenUsed="0"/>
-    <w:lsdException w:name="Light List Accent 6" w:semiHidden="0" w:uiPriority="61" w:unhideWhenUsed="0"/>
-    <w:lsdException w:name="Light Grid Accent 6" w:semiHidden="0" w:uiPriority="62" w:unhideWhenUsed="0"/>
-    <w:lsdException w:name="Medium Shading 1 Accent 6" w:semiHidden="0" w:uiPriority="63" w:unhideWhenUsed="0"/>
-    <w:lsdException w:name="Medium Shading 2 Accent 6" w:semiHidden="0" w:uiPriority="64" w:unhideWhenUsed="0"/>
-    <w:lsdException w:name="Medium List 1 Accent 6" w:semiHidden="0" w:uiPriority="65" w:unhideWhenUsed="0"/>
-    <w:lsdException w:name="Medium List 2 Accent 6" w:semiHidden="0" w:uiPriority="66" w:unhideWhenUsed="0"/>
-    <w:lsdException w:name="Medium Grid 1 Accent 6" w:semiHidden="0" w:uiPriority="67" w:unhideWhenUsed="0"/>
-    <w:lsdException w:name="Medium Grid 2 Accent 6" w:semiHidden="0" w:uiPriority="68" w:unhideWhenUsed="0"/>
-    <w:lsdException w:name="Medium Grid 3 Accent 6" w:semiHidden="0" w:uiPriority="69" w:unhideWhenUsed="0"/>
-    <w:lsdException w:name="Dark List Accent 6" w:semiHidden="0" w:uiPriority="70" w:unhideWhenUsed="0"/>
-    <w:lsdException w:name="Colorful Shading Accent 6" w:semiHidden="0" w:uiPriority="71" w:unhideWhenUsed="0"/>
-    <w:lsdException w:name="Colorful List Accent 6" w:semiHidden="0" w:uiPriority="72" w:unhideWhenUsed="0"/>
-    <w:lsdException w:name="Colorful Grid Accent 6" w:semiHidden="0" w:uiPriority="73" w:unhideWhenUsed="0"/>
-    <w:lsdException w:name="Subtle Emphasis" w:semiHidden="0" w:uiPriority="19" w:unhideWhenUsed="0" w:qFormat="1"/>
-    <w:lsdException w:name="Intense Emphasis" w:semiHidden="0" w:uiPriority="21" w:unhideWhenUsed="0" w:qFormat="1"/>
-    <w:lsdException w:name="Subtle Reference" w:semiHidden="0" w:uiPriority="31" w:unhideWhenUsed="0" w:qFormat="1"/>
-    <w:lsdException w:name="Intense Reference" w:semiHidden="0" w:uiPriority="32" w:unhideWhenUsed="0" w:qFormat="1"/>
-    <w:lsdException w:name="Book Title" w:semiHidden="0" w:uiPriority="33" w:unhideWhenUsed="0" w:qFormat="1"/>
-    <w:lsdException w:name="Bibliography" w:uiPriority="37"/>
-    <w:lsdException w:name="TOC Heading" w:uiPriority="39" w:qFormat="1"/>
-  </w:latentStyles>
-  <w:style w:type="paragraph" w:default="1" w:styleId="Normal">
-    <w:name w:val="Normal"/>
-    <w:qFormat/>
-  </w:style>
-  <w:style w:type="character" w:default="1" w:styleId="Standardskriftforavsnitt">
-    <w:name w:val="Default Paragraph Font"/>
-    <w:uiPriority w:val="1"/>
-    <w:semiHidden/>
-    <w:unhideWhenUsed/>
-  </w:style>
-  <w:style w:type="table" w:default="1" w:styleId="Vanligtabell">
-    <w:name w:val="Normal Table"/>
-    <w:uiPriority w:val="99"/>
-    <w:semiHidden/>
-    <w:unhideWhenUsed/>
-    <w:tblPr>
-      <w:tblInd w:w="0" w:type="dxa"/>
-      <w:tblCellMar>
-        <w:top w:w="0" w:type="dxa"/>
-        <w:left w:w="108" w:type="dxa"/>
-        <w:bottom w:w="0" w:type="dxa"/>
-        <w:right w:w="108" w:type="dxa"/>
-      </w:tblCellMar>
-    </w:tblPr>
-  </w:style>
-  <w:style w:type="numbering" w:default="1" w:styleId="Ingenliste">
-    <w:name w:val="No List"/>
-    <w:uiPriority w:val="99"/>
-    <w:semiHidden/>
-    <w:unhideWhenUsed/>
-  </w:style>
-  <w:style w:type="paragraph" w:customStyle="1" w:styleId="864C4518E70FE241B16BCDF3BD329853">
-    <w:name w:val="864C4518E70FE241B16BCDF3BD329853"/>
-    <w:rsid w:val="00CD28CE"/>
-  </w:style>
-  <w:style w:type="paragraph" w:customStyle="1" w:styleId="93F5018412C8D949A8048676983D4F76">
-    <w:name w:val="93F5018412C8D949A8048676983D4F76"/>
-    <w:rsid w:val="00CD28CE"/>
-  </w:style>
-  <w:style w:type="paragraph" w:customStyle="1" w:styleId="F3F277CE50518846940B356175C96D85">
-    <w:name w:val="F3F277CE50518846940B356175C96D85"/>
-    <w:rsid w:val="00CD28CE"/>
-  </w:style>
-  <w:style w:type="paragraph" w:customStyle="1" w:styleId="CA2F4F2D531E0849B73074574AA5AA2E">
-    <w:name w:val="CA2F4F2D531E0849B73074574AA5AA2E"/>
-    <w:rsid w:val="00CD28CE"/>
-  </w:style>
-  <w:style w:type="paragraph" w:customStyle="1" w:styleId="D88C6E2C60126641831E2A17E204F567">
-    <w:name w:val="D88C6E2C60126641831E2A17E204F567"/>
-    <w:rsid w:val="00CD28CE"/>
-  </w:style>
-  <w:style w:type="paragraph" w:customStyle="1" w:styleId="415E9C60A344274AADF732115964B25B">
-    <w:name w:val="415E9C60A344274AADF732115964B25B"/>
-    <w:rsid w:val="00CD28CE"/>
-  </w:style>
-  <w:style w:type="paragraph" w:customStyle="1" w:styleId="54963C1A1126EE45873EEADBA4839994">
-    <w:name w:val="54963C1A1126EE45873EEADBA4839994"/>
-    <w:rsid w:val="00CD28CE"/>
-  </w:style>
-  <w:style w:type="paragraph" w:customStyle="1" w:styleId="9605C03D4A5C9E4080F0D9E9815C028C">
-    <w:name w:val="9605C03D4A5C9E4080F0D9E9815C028C"/>
-    <w:rsid w:val="00CD28CE"/>
-  </w:style>
-  <w:style w:type="paragraph" w:customStyle="1" w:styleId="EF6485FAD3E08F45A8DE5477A5693ACB">
-    <w:name w:val="EF6485FAD3E08F45A8DE5477A5693ACB"/>
-    <w:rsid w:val="00CD28CE"/>
-  </w:style>
-  <w:style w:type="paragraph" w:customStyle="1" w:styleId="539731F23CB511498007D4C822AC90F8">
-    <w:name w:val="539731F23CB511498007D4C822AC90F8"/>
-    <w:rsid w:val="00CD28CE"/>
-  </w:style>
-  <w:style w:type="paragraph" w:customStyle="1" w:styleId="83A77390A1404A48990CB05ACE0AA5B1">
-    <w:name w:val="83A77390A1404A48990CB05ACE0AA5B1"/>
-    <w:rsid w:val="00CD28CE"/>
-  </w:style>
-  <w:style w:type="paragraph" w:customStyle="1" w:styleId="7CABC0C7D66FE84BBCB878F22CB8838C">
-    <w:name w:val="7CABC0C7D66FE84BBCB878F22CB8838C"/>
-    <w:rsid w:val="00CD28CE"/>
-  </w:style>
-  <w:style w:type="paragraph" w:customStyle="1" w:styleId="85E1CE997C35374A847CFDEE497EE14B">
-    <w:name w:val="85E1CE997C35374A847CFDEE497EE14B"/>
-    <w:rsid w:val="00CD28CE"/>
-  </w:style>
-  <w:style w:type="paragraph" w:customStyle="1" w:styleId="6FC549ACED45F34DB70ACAE8B76E4C38">
-    <w:name w:val="6FC549ACED45F34DB70ACAE8B76E4C38"/>
-    <w:rsid w:val="00CD28CE"/>
-  </w:style>
-  <w:style w:type="paragraph" w:customStyle="1" w:styleId="4A2F00582E4BAF4DBC847369BF6FE87F">
-    <w:name w:val="4A2F00582E4BAF4DBC847369BF6FE87F"/>
-    <w:rsid w:val="00CD28CE"/>
-  </w:style>
-  <w:style w:type="paragraph" w:customStyle="1" w:styleId="0984F944F023A04F8AC3131F24C6D300">
-    <w:name w:val="0984F944F023A04F8AC3131F24C6D300"/>
-    <w:rsid w:val="00CD28CE"/>
-  </w:style>
-  <w:style w:type="paragraph" w:customStyle="1" w:styleId="0D29D35B889BBC4C9A08D46CAC1474EE">
-    <w:name w:val="0D29D35B889BBC4C9A08D46CAC1474EE"/>
-    <w:rsid w:val="00CD28CE"/>
-  </w:style>
-  <w:style w:type="paragraph" w:customStyle="1" w:styleId="97624A0358F28E47B20E1CFBD7940E81">
-    <w:name w:val="97624A0358F28E47B20E1CFBD7940E81"/>
-    <w:rsid w:val="00CD28CE"/>
-  </w:style>
-</w:styles>
-</file>
-
-<file path=word/glossary/webSettings.xml><?xml version="1.0" encoding="utf-8"?>
-<w:webSettings xmlns:mc="http://schemas.openxmlformats.org/markup-compatibility/2006" xmlns:r="http://schemas.openxmlformats.org/officeDocument/2006/relationships" xmlns:w="http://schemas.openxmlformats.org/wordprocessingml/2006/main" xmlns:w14="http://schemas.microsoft.com/office/word/2010/wordml" mc:Ignorable="w14">
-  <w:allowPNG/>
-  <w:doNotSaveAsSingleFile/>
-</w:webSettings>
-</file>
-
 <file path=word/theme/theme1.xml><?xml version="1.0" encoding="utf-8"?>
 <a:theme xmlns:a="http://schemas.openxmlformats.org/drawingml/2006/main" name="Office-tema">
   <a:themeElements>
@@ -10737,7 +10545,7 @@
 </file>
 
 <file path=customXml/itemProps1.xml><?xml version="1.0" encoding="utf-8"?>
-<ds:datastoreItem xmlns:ds="http://schemas.openxmlformats.org/officeDocument/2006/customXml" ds:itemID="{5FDE2C26-71C8-A748-B8C4-78991EA13C55}">
+<ds:datastoreItem xmlns:ds="http://schemas.openxmlformats.org/officeDocument/2006/customXml" ds:itemID="{A0E122FE-E849-534B-9D3A-32F799D9C7E1}">
   <ds:schemaRefs>
     <ds:schemaRef ds:uri="http://schemas.openxmlformats.org/officeDocument/2006/bibliography"/>
   </ds:schemaRefs>

</xml_diff>